<commit_message>
adds more screens and improves bugs
</commit_message>
<xml_diff>
--- a/CEP-MAD.docx
+++ b/CEP-MAD.docx
@@ -4,6 +4,12 @@
   <w:body>
     <w:sdt>
       <w:sdtPr>
+        <w:rPr>
+          <w:rFonts w:ascii="Calibri" w:eastAsia="Calibri" w:hAnsi="Calibri" w:cs="Calibri"/>
+          <w:color w:val="000000"/>
+          <w:kern w:val="2"/>
+          <w14:ligatures w14:val="standardContextual"/>
+        </w:rPr>
         <w:id w:val="-44213896"/>
         <w:docPartObj>
           <w:docPartGallery w:val="Cover Pages"/>
@@ -15,9 +21,7 @@
           <w:rFonts w:ascii="Cambria" w:eastAsia="Cambria" w:hAnsi="Cambria" w:cs="Cambria"/>
           <w:b/>
           <w:color w:val="FFFFFF"/>
-          <w:kern w:val="2"/>
           <w:sz w:val="24"/>
-          <w14:ligatures w14:val="standardContextual"/>
         </w:rPr>
       </w:sdtEndPr>
       <w:sdtContent>
@@ -3984,7 +3988,6 @@
                                     <w:text/>
                                   </w:sdtPr>
                                   <w:sdtContent>
-                                    <w:proofErr w:type="spellStart"/>
                                     <w:r>
                                       <w:rPr>
                                         <w:rFonts w:asciiTheme="majorHAnsi" w:eastAsiaTheme="majorEastAsia" w:hAnsiTheme="majorHAnsi" w:cstheme="majorBidi"/>
@@ -3996,7 +3999,6 @@
                                       </w:rPr>
                                       <w:t>MentorX</w:t>
                                     </w:r>
-                                    <w:proofErr w:type="spellEnd"/>
                                     <w:r>
                                       <w:rPr>
                                         <w:rFonts w:asciiTheme="majorHAnsi" w:eastAsiaTheme="majorEastAsia" w:hAnsiTheme="majorHAnsi" w:cstheme="majorBidi"/>
@@ -4140,7 +4142,6 @@
                               <w:text/>
                             </w:sdtPr>
                             <w:sdtContent>
-                              <w:proofErr w:type="spellStart"/>
                               <w:r>
                                 <w:rPr>
                                   <w:rFonts w:asciiTheme="majorHAnsi" w:eastAsiaTheme="majorEastAsia" w:hAnsiTheme="majorHAnsi" w:cstheme="majorBidi"/>
@@ -4152,7 +4153,6 @@
                                 </w:rPr>
                                 <w:t>MentorX</w:t>
                               </w:r>
-                              <w:proofErr w:type="spellEnd"/>
                               <w:r>
                                 <w:rPr>
                                   <w:rFonts w:asciiTheme="majorHAnsi" w:eastAsiaTheme="majorEastAsia" w:hAnsiTheme="majorHAnsi" w:cstheme="majorBidi"/>
@@ -4283,8 +4283,6 @@
         <w:tblInd w:w="-588" w:type="dxa"/>
         <w:tblCellMar>
           <w:top w:w="50" w:type="dxa"/>
-          <w:left w:w="0" w:type="dxa"/>
-          <w:bottom w:w="0" w:type="dxa"/>
           <w:right w:w="115" w:type="dxa"/>
         </w:tblCellMar>
         <w:tblLook w:val="04A0" w:firstRow="1" w:lastRow="0" w:firstColumn="1" w:lastColumn="0" w:noHBand="0" w:noVBand="1"/>
@@ -4325,7 +4323,6 @@
           </w:tcPr>
           <w:p>
             <w:pPr>
-              <w:spacing w:after="0"/>
               <w:ind w:left="458"/>
             </w:pPr>
             <w:r>
@@ -4356,7 +4353,6 @@
           </w:tcPr>
           <w:p>
             <w:pPr>
-              <w:spacing w:after="0"/>
               <w:ind w:left="106"/>
             </w:pPr>
             <w:r>
@@ -4384,7 +4380,6 @@
               <w:tabs>
                 <w:tab w:val="center" w:pos="3501"/>
               </w:tabs>
-              <w:spacing w:after="0"/>
             </w:pPr>
             <w:r>
               <w:rPr>
@@ -4421,9 +4416,6 @@
             </w:tcBorders>
           </w:tcPr>
           <w:p>
-            <w:pPr>
-              <w:spacing w:after="0"/>
-            </w:pPr>
             <w:r>
               <w:rPr>
                 <w:rFonts w:ascii="Cambria" w:eastAsia="Cambria" w:hAnsi="Cambria" w:cs="Cambria"/>
@@ -4450,7 +4442,6 @@
           </w:tcPr>
           <w:p>
             <w:pPr>
-              <w:spacing w:after="0"/>
               <w:ind w:left="106"/>
             </w:pPr>
             <w:r>
@@ -4478,7 +4469,6 @@
               <w:tabs>
                 <w:tab w:val="center" w:pos="2807"/>
               </w:tabs>
-              <w:spacing w:after="0"/>
             </w:pPr>
             <w:r>
               <w:rPr>
@@ -4487,7 +4477,6 @@
               </w:rPr>
               <w:t>6</w:t>
             </w:r>
-            <w:proofErr w:type="gramStart"/>
             <w:r>
               <w:rPr>
                 <w:rFonts w:ascii="Cambria" w:eastAsia="Cambria" w:hAnsi="Cambria" w:cs="Cambria"/>
@@ -4510,7 +4499,6 @@
               </w:rPr>
               <w:tab/>
             </w:r>
-            <w:proofErr w:type="gramEnd"/>
             <w:r>
               <w:rPr>
                 <w:rFonts w:ascii="Cambria" w:eastAsia="Cambria" w:hAnsi="Cambria" w:cs="Cambria"/>
@@ -4532,9 +4520,6 @@
             </w:tcBorders>
           </w:tcPr>
           <w:p>
-            <w:pPr>
-              <w:spacing w:after="0"/>
-            </w:pPr>
             <w:r>
               <w:rPr>
                 <w:rFonts w:ascii="Cambria" w:eastAsia="Cambria" w:hAnsi="Cambria" w:cs="Cambria"/>
@@ -4576,7 +4561,6 @@
           </w:tcPr>
           <w:p>
             <w:pPr>
-              <w:spacing w:after="0"/>
               <w:ind w:left="106"/>
             </w:pPr>
             <w:r>
@@ -4604,7 +4588,6 @@
               <w:tabs>
                 <w:tab w:val="center" w:pos="3532"/>
               </w:tabs>
-              <w:spacing w:after="0"/>
             </w:pPr>
             <w:r>
               <w:rPr>
@@ -4641,9 +4624,6 @@
             </w:tcBorders>
           </w:tcPr>
           <w:p>
-            <w:pPr>
-              <w:spacing w:after="0"/>
-            </w:pPr>
             <w:r>
               <w:rPr>
                 <w:rFonts w:ascii="Cambria" w:eastAsia="Cambria" w:hAnsi="Cambria" w:cs="Cambria"/>
@@ -4675,7 +4655,6 @@
         <w:tblCellMar>
           <w:top w:w="40" w:type="dxa"/>
           <w:left w:w="19" w:type="dxa"/>
-          <w:bottom w:w="0" w:type="dxa"/>
           <w:right w:w="115" w:type="dxa"/>
         </w:tblCellMar>
         <w:tblLook w:val="04A0" w:firstRow="1" w:lastRow="0" w:firstColumn="1" w:lastColumn="0" w:noHBand="0" w:noVBand="1"/>
@@ -4701,7 +4680,6 @@
           </w:tcPr>
           <w:p>
             <w:pPr>
-              <w:spacing w:after="0"/>
               <w:ind w:left="85"/>
             </w:pPr>
             <w:r>
@@ -4748,7 +4726,6 @@
               <w:tabs>
                 <w:tab w:val="center" w:pos="2242"/>
               </w:tabs>
-              <w:spacing w:after="0"/>
             </w:pPr>
             <w:r>
               <w:rPr>
@@ -4779,7 +4756,6 @@
           </w:tcPr>
           <w:p>
             <w:pPr>
-              <w:spacing w:after="0"/>
               <w:ind w:left="82"/>
             </w:pPr>
             <w:r>
@@ -4818,7 +4794,6 @@
               <w:tabs>
                 <w:tab w:val="center" w:pos="2491"/>
               </w:tabs>
-              <w:spacing w:after="0"/>
             </w:pPr>
             <w:r>
               <w:rPr>
@@ -4849,7 +4824,6 @@
           </w:tcPr>
           <w:p>
             <w:pPr>
-              <w:spacing w:after="0"/>
               <w:ind w:left="82"/>
             </w:pPr>
             <w:r>
@@ -4888,7 +4862,6 @@
               <w:tabs>
                 <w:tab w:val="center" w:pos="2109"/>
               </w:tabs>
-              <w:spacing w:after="0"/>
             </w:pPr>
             <w:r>
               <w:rPr>
@@ -4919,7 +4892,6 @@
           </w:tcPr>
           <w:p>
             <w:pPr>
-              <w:spacing w:after="0"/>
               <w:ind w:left="82"/>
             </w:pPr>
             <w:r>
@@ -4958,7 +4930,6 @@
               <w:tabs>
                 <w:tab w:val="center" w:pos="2862"/>
               </w:tabs>
-              <w:spacing w:after="0"/>
             </w:pPr>
             <w:r>
               <w:rPr>
@@ -4989,7 +4960,6 @@
           </w:tcPr>
           <w:p>
             <w:pPr>
-              <w:spacing w:after="0"/>
               <w:ind w:left="82"/>
             </w:pPr>
             <w:r>
@@ -5028,7 +4998,6 @@
               <w:tabs>
                 <w:tab w:val="center" w:pos="2561"/>
               </w:tabs>
-              <w:spacing w:after="0"/>
             </w:pPr>
             <w:r>
               <w:rPr>
@@ -5059,7 +5028,6 @@
           </w:tcPr>
           <w:p>
             <w:pPr>
-              <w:spacing w:after="0"/>
               <w:ind w:left="82"/>
             </w:pPr>
             <w:r>
@@ -5098,7 +5066,6 @@
               <w:tabs>
                 <w:tab w:val="center" w:pos="4147"/>
               </w:tabs>
-              <w:spacing w:after="0"/>
             </w:pPr>
             <w:r>
               <w:rPr>
@@ -5129,7 +5096,6 @@
           </w:tcPr>
           <w:p>
             <w:pPr>
-              <w:spacing w:after="0"/>
               <w:ind w:left="82"/>
             </w:pPr>
             <w:r>
@@ -5165,7 +5131,6 @@
           </w:tcPr>
           <w:p>
             <w:pPr>
-              <w:spacing w:after="0"/>
               <w:ind w:left="716" w:hanging="631"/>
             </w:pPr>
             <w:r>
@@ -5197,7 +5162,6 @@
           </w:tcPr>
           <w:p>
             <w:pPr>
-              <w:spacing w:after="0"/>
               <w:ind w:left="82"/>
             </w:pPr>
             <w:r>
@@ -5236,7 +5200,6 @@
               <w:tabs>
                 <w:tab w:val="center" w:pos="3395"/>
               </w:tabs>
-              <w:spacing w:after="0"/>
             </w:pPr>
             <w:r>
               <w:rPr>
@@ -5267,7 +5230,6 @@
           </w:tcPr>
           <w:p>
             <w:pPr>
-              <w:spacing w:after="0"/>
               <w:ind w:left="82"/>
             </w:pPr>
             <w:r>
@@ -5306,7 +5268,6 @@
               <w:tabs>
                 <w:tab w:val="center" w:pos="3357"/>
               </w:tabs>
-              <w:spacing w:after="0"/>
             </w:pPr>
             <w:r>
               <w:rPr>
@@ -5336,9 +5297,6 @@
             </w:tcBorders>
           </w:tcPr>
           <w:p>
-            <w:pPr>
-              <w:spacing w:after="0"/>
-            </w:pPr>
             <w:r>
               <w:rPr>
                 <w:rFonts w:ascii="Cambria" w:eastAsia="Cambria" w:hAnsi="Cambria" w:cs="Cambria"/>
@@ -5384,7 +5342,6 @@
         <w:tblCellMar>
           <w:top w:w="50" w:type="dxa"/>
           <w:left w:w="104" w:type="dxa"/>
-          <w:bottom w:w="0" w:type="dxa"/>
           <w:right w:w="57" w:type="dxa"/>
         </w:tblCellMar>
         <w:tblLook w:val="04A0" w:firstRow="1" w:lastRow="0" w:firstColumn="1" w:lastColumn="0" w:noHBand="0" w:noVBand="1"/>
@@ -5408,9 +5365,6 @@
             <w:shd w:val="clear" w:color="auto" w:fill="8064A2"/>
           </w:tcPr>
           <w:p>
-            <w:pPr>
-              <w:spacing w:after="0"/>
-            </w:pPr>
             <w:r>
               <w:rPr>
                 <w:rFonts w:ascii="Cambria" w:eastAsia="Cambria" w:hAnsi="Cambria" w:cs="Cambria"/>
@@ -5448,23 +5402,7 @@
                 <w:sz w:val="24"/>
               </w:rPr>
               <w:lastRenderedPageBreak/>
-              <w:t xml:space="preserve">Develop a mobile application that solves a </w:t>
-            </w:r>
-            <w:proofErr w:type="gramStart"/>
-            <w:r>
-              <w:rPr>
-                <w:rFonts w:ascii="Cambria" w:eastAsia="Cambria" w:hAnsi="Cambria" w:cs="Cambria"/>
-                <w:sz w:val="24"/>
-              </w:rPr>
-              <w:t>real world</w:t>
-            </w:r>
-            <w:proofErr w:type="gramEnd"/>
-            <w:r>
-              <w:rPr>
-                <w:rFonts w:ascii="Cambria" w:eastAsia="Cambria" w:hAnsi="Cambria" w:cs="Cambria"/>
-                <w:sz w:val="24"/>
-              </w:rPr>
-              <w:t xml:space="preserve"> problem. Your application must conform to the following constraints:</w:t>
+              <w:t>Develop a mobile application that solves a real world problem. Your application must conform to the following constraints:</w:t>
             </w:r>
             <w:r>
               <w:rPr>
@@ -5549,7 +5487,6 @@
                 <w:ilvl w:val="0"/>
                 <w:numId w:val="1"/>
               </w:numPr>
-              <w:spacing w:after="0"/>
               <w:ind w:hanging="360"/>
             </w:pPr>
             <w:r>
@@ -5561,9 +5498,6 @@
             </w:r>
           </w:p>
           <w:p>
-            <w:pPr>
-              <w:spacing w:after="0"/>
-            </w:pPr>
             <w:r>
               <w:rPr>
                 <w:rFonts w:ascii="Cambria" w:eastAsia="Cambria" w:hAnsi="Cambria" w:cs="Cambria"/>
@@ -5695,7 +5629,6 @@
                 <w:ilvl w:val="1"/>
                 <w:numId w:val="2"/>
               </w:numPr>
-              <w:spacing w:after="0"/>
               <w:ind w:hanging="360"/>
             </w:pPr>
             <w:r>
@@ -5712,7 +5645,6 @@
                 <w:ilvl w:val="1"/>
                 <w:numId w:val="2"/>
               </w:numPr>
-              <w:spacing w:after="0"/>
               <w:ind w:hanging="360"/>
             </w:pPr>
             <w:r>
@@ -5746,7 +5678,6 @@
                 <w:ilvl w:val="1"/>
                 <w:numId w:val="2"/>
               </w:numPr>
-              <w:spacing w:after="0"/>
               <w:ind w:hanging="360"/>
             </w:pPr>
             <w:r>
@@ -5780,7 +5711,6 @@
                 <w:ilvl w:val="1"/>
                 <w:numId w:val="2"/>
               </w:numPr>
-              <w:spacing w:after="0"/>
               <w:ind w:hanging="360"/>
             </w:pPr>
             <w:r>
@@ -5850,7 +5780,6 @@
         <w:tblCellMar>
           <w:top w:w="49" w:type="dxa"/>
           <w:left w:w="104" w:type="dxa"/>
-          <w:bottom w:w="0" w:type="dxa"/>
           <w:right w:w="56" w:type="dxa"/>
         </w:tblCellMar>
         <w:tblLook w:val="04A0" w:firstRow="1" w:lastRow="0" w:firstColumn="1" w:lastColumn="0" w:noHBand="0" w:noVBand="1"/>
@@ -5883,9 +5812,6 @@
             <w:vAlign w:val="center"/>
           </w:tcPr>
           <w:p>
-            <w:pPr>
-              <w:spacing w:after="0"/>
-            </w:pPr>
             <w:r>
               <w:rPr>
                 <w:rFonts w:ascii="Cambria" w:eastAsia="Cambria" w:hAnsi="Cambria" w:cs="Cambria"/>
@@ -5920,7 +5846,6 @@
           </w:tcPr>
           <w:p>
             <w:pPr>
-              <w:spacing w:after="0"/>
               <w:ind w:left="4"/>
             </w:pPr>
             <w:r>
@@ -5956,7 +5881,6 @@
           </w:tcPr>
           <w:p>
             <w:pPr>
-              <w:spacing w:after="0"/>
               <w:ind w:left="2"/>
             </w:pPr>
             <w:r>
@@ -5983,7 +5907,6 @@
           </w:tcPr>
           <w:p>
             <w:pPr>
-              <w:spacing w:after="0"/>
               <w:ind w:left="1062"/>
             </w:pPr>
             <w:r>
@@ -6010,7 +5933,6 @@
           </w:tcPr>
           <w:p>
             <w:pPr>
-              <w:spacing w:after="0"/>
               <w:ind w:right="180"/>
               <w:jc w:val="right"/>
             </w:pPr>
@@ -6083,7 +6005,6 @@
           </w:tcPr>
           <w:p>
             <w:pPr>
-              <w:spacing w:after="0"/>
               <w:jc w:val="center"/>
             </w:pPr>
             <w:r>
@@ -6108,7 +6029,6 @@
           </w:tcPr>
           <w:p>
             <w:pPr>
-              <w:spacing w:after="0"/>
               <w:ind w:right="48"/>
               <w:jc w:val="center"/>
             </w:pPr>
@@ -6122,7 +6042,6 @@
           </w:p>
           <w:p>
             <w:pPr>
-              <w:spacing w:after="0"/>
               <w:jc w:val="center"/>
             </w:pPr>
             <w:r>
@@ -6148,7 +6067,6 @@
           </w:tcPr>
           <w:p>
             <w:pPr>
-              <w:spacing w:after="0"/>
               <w:jc w:val="center"/>
             </w:pPr>
             <w:r>
@@ -6173,7 +6091,6 @@
           </w:tcPr>
           <w:p>
             <w:pPr>
-              <w:spacing w:after="0"/>
               <w:ind w:left="53"/>
             </w:pPr>
             <w:r>
@@ -6186,7 +6103,6 @@
           </w:p>
           <w:p>
             <w:pPr>
-              <w:spacing w:after="0"/>
               <w:ind w:left="26"/>
             </w:pPr>
             <w:r>
@@ -6199,7 +6115,6 @@
           </w:p>
           <w:p>
             <w:pPr>
-              <w:spacing w:after="0"/>
               <w:ind w:right="51"/>
               <w:jc w:val="center"/>
             </w:pPr>
@@ -6226,7 +6141,6 @@
           </w:tcPr>
           <w:p>
             <w:pPr>
-              <w:spacing w:after="0"/>
               <w:jc w:val="center"/>
             </w:pPr>
             <w:r>
@@ -6252,7 +6166,6 @@
           </w:tcPr>
           <w:p>
             <w:pPr>
-              <w:spacing w:after="0"/>
               <w:ind w:left="10"/>
             </w:pPr>
             <w:r>
@@ -6280,31 +6193,12 @@
             </w:tcBorders>
           </w:tcPr>
           <w:p>
-            <w:pPr>
-              <w:spacing w:after="0"/>
-            </w:pPr>
-            <w:r>
-              <w:rPr>
-                <w:rFonts w:ascii="Cambria" w:eastAsia="Cambria" w:hAnsi="Cambria" w:cs="Cambria"/>
-                <w:sz w:val="24"/>
-              </w:rPr>
-              <w:t xml:space="preserve">R1 Identification of constraints/require </w:t>
-            </w:r>
-            <w:proofErr w:type="spellStart"/>
-            <w:r>
-              <w:rPr>
-                <w:rFonts w:ascii="Cambria" w:eastAsia="Cambria" w:hAnsi="Cambria" w:cs="Cambria"/>
-                <w:sz w:val="24"/>
-              </w:rPr>
-              <w:t>ments</w:t>
-            </w:r>
-            <w:proofErr w:type="spellEnd"/>
-            <w:r>
-              <w:rPr>
-                <w:rFonts w:ascii="Cambria" w:eastAsia="Cambria" w:hAnsi="Cambria" w:cs="Cambria"/>
-                <w:sz w:val="24"/>
-              </w:rPr>
-              <w:t>/demands</w:t>
+            <w:r>
+              <w:rPr>
+                <w:rFonts w:ascii="Cambria" w:eastAsia="Cambria" w:hAnsi="Cambria" w:cs="Cambria"/>
+                <w:sz w:val="24"/>
+              </w:rPr>
+              <w:t>R1 Identification of constraints/require ments/demands</w:t>
             </w:r>
             <w:r>
               <w:rPr>
@@ -6329,7 +6223,6 @@
           </w:tcPr>
           <w:p>
             <w:pPr>
-              <w:spacing w:after="0"/>
               <w:ind w:right="49"/>
               <w:jc w:val="center"/>
             </w:pPr>
@@ -6355,7 +6248,6 @@
           </w:tcPr>
           <w:p>
             <w:pPr>
-              <w:spacing w:after="0"/>
               <w:ind w:right="54"/>
               <w:jc w:val="center"/>
             </w:pPr>
@@ -6376,7 +6268,6 @@
           </w:p>
           <w:p>
             <w:pPr>
-              <w:spacing w:after="0"/>
               <w:ind w:left="1"/>
               <w:jc w:val="center"/>
             </w:pPr>
@@ -6402,7 +6293,6 @@
           </w:tcPr>
           <w:p>
             <w:pPr>
-              <w:spacing w:after="0"/>
               <w:ind w:right="51"/>
               <w:jc w:val="center"/>
             </w:pPr>
@@ -6423,7 +6313,6 @@
           </w:p>
           <w:p>
             <w:pPr>
-              <w:spacing w:after="0"/>
               <w:ind w:left="4"/>
               <w:jc w:val="center"/>
             </w:pPr>
@@ -6449,7 +6338,6 @@
           </w:tcPr>
           <w:p>
             <w:pPr>
-              <w:spacing w:after="0"/>
               <w:ind w:right="51"/>
               <w:jc w:val="center"/>
             </w:pPr>
@@ -6482,7 +6370,6 @@
           </w:tcPr>
           <w:p>
             <w:pPr>
-              <w:spacing w:after="0"/>
               <w:ind w:right="51"/>
               <w:jc w:val="center"/>
             </w:pPr>
@@ -6515,7 +6402,6 @@
           </w:tcPr>
           <w:p>
             <w:pPr>
-              <w:spacing w:after="0"/>
               <w:ind w:right="48"/>
               <w:jc w:val="center"/>
             </w:pPr>
@@ -6536,7 +6422,6 @@
           </w:p>
           <w:p>
             <w:pPr>
-              <w:spacing w:after="0"/>
               <w:ind w:left="2"/>
               <w:jc w:val="center"/>
             </w:pPr>
@@ -6562,7 +6447,6 @@
           </w:tcPr>
           <w:p>
             <w:pPr>
-              <w:spacing w:after="0"/>
               <w:ind w:left="106"/>
             </w:pPr>
             <w:r>
@@ -6590,9 +6474,6 @@
             </w:tcBorders>
           </w:tcPr>
           <w:p>
-            <w:pPr>
-              <w:spacing w:after="0"/>
-            </w:pPr>
             <w:r>
               <w:rPr>
                 <w:rFonts w:ascii="Cambria" w:eastAsia="Cambria" w:hAnsi="Cambria" w:cs="Cambria"/>
@@ -6623,7 +6504,6 @@
           </w:tcPr>
           <w:p>
             <w:pPr>
-              <w:spacing w:after="0"/>
               <w:ind w:right="49"/>
               <w:jc w:val="center"/>
             </w:pPr>
@@ -6649,7 +6529,6 @@
           </w:tcPr>
           <w:p>
             <w:pPr>
-              <w:spacing w:after="0"/>
               <w:ind w:right="54"/>
               <w:jc w:val="center"/>
             </w:pPr>
@@ -6682,7 +6561,6 @@
           </w:tcPr>
           <w:p>
             <w:pPr>
-              <w:spacing w:after="0"/>
               <w:ind w:right="51"/>
               <w:jc w:val="center"/>
             </w:pPr>
@@ -6715,7 +6593,6 @@
           </w:tcPr>
           <w:p>
             <w:pPr>
-              <w:spacing w:after="0"/>
               <w:ind w:right="51"/>
               <w:jc w:val="center"/>
             </w:pPr>
@@ -6748,7 +6625,6 @@
           </w:tcPr>
           <w:p>
             <w:pPr>
-              <w:spacing w:after="0"/>
               <w:ind w:right="51"/>
               <w:jc w:val="center"/>
             </w:pPr>
@@ -6781,7 +6657,6 @@
           </w:tcPr>
           <w:p>
             <w:pPr>
-              <w:spacing w:after="0"/>
               <w:ind w:right="48"/>
               <w:jc w:val="center"/>
             </w:pPr>
@@ -6814,7 +6689,6 @@
           </w:tcPr>
           <w:p>
             <w:pPr>
-              <w:spacing w:after="0"/>
               <w:ind w:left="106"/>
             </w:pPr>
             <w:r>
@@ -6842,9 +6716,6 @@
             </w:tcBorders>
           </w:tcPr>
           <w:p>
-            <w:pPr>
-              <w:spacing w:after="0"/>
-            </w:pPr>
             <w:r>
               <w:rPr>
                 <w:rFonts w:ascii="Cambria" w:eastAsia="Cambria" w:hAnsi="Cambria" w:cs="Cambria"/>
@@ -6875,7 +6746,6 @@
           </w:tcPr>
           <w:p>
             <w:pPr>
-              <w:spacing w:after="0"/>
               <w:ind w:right="49"/>
               <w:jc w:val="center"/>
             </w:pPr>
@@ -6901,7 +6771,6 @@
           </w:tcPr>
           <w:p>
             <w:pPr>
-              <w:spacing w:after="0"/>
               <w:ind w:right="54"/>
               <w:jc w:val="center"/>
             </w:pPr>
@@ -6934,7 +6803,6 @@
           </w:tcPr>
           <w:p>
             <w:pPr>
-              <w:spacing w:after="0"/>
               <w:ind w:right="51"/>
               <w:jc w:val="center"/>
             </w:pPr>
@@ -6967,7 +6835,6 @@
           </w:tcPr>
           <w:p>
             <w:pPr>
-              <w:spacing w:after="0"/>
               <w:ind w:right="51"/>
               <w:jc w:val="center"/>
             </w:pPr>
@@ -7000,7 +6867,6 @@
           </w:tcPr>
           <w:p>
             <w:pPr>
-              <w:spacing w:after="0"/>
               <w:ind w:right="51"/>
               <w:jc w:val="center"/>
             </w:pPr>
@@ -7033,7 +6899,6 @@
           </w:tcPr>
           <w:p>
             <w:pPr>
-              <w:spacing w:after="0"/>
               <w:ind w:right="48"/>
               <w:jc w:val="center"/>
             </w:pPr>
@@ -7066,7 +6931,6 @@
           </w:tcPr>
           <w:p>
             <w:pPr>
-              <w:spacing w:after="0"/>
               <w:ind w:left="106"/>
             </w:pPr>
             <w:r>
@@ -7094,9 +6958,6 @@
             </w:tcBorders>
           </w:tcPr>
           <w:p>
-            <w:pPr>
-              <w:spacing w:after="0"/>
-            </w:pPr>
             <w:r>
               <w:rPr>
                 <w:rFonts w:ascii="Cambria" w:eastAsia="Cambria" w:hAnsi="Cambria" w:cs="Cambria"/>
@@ -7127,7 +6988,6 @@
           </w:tcPr>
           <w:p>
             <w:pPr>
-              <w:spacing w:after="0"/>
               <w:ind w:right="49"/>
               <w:jc w:val="center"/>
             </w:pPr>
@@ -7153,7 +7013,6 @@
           </w:tcPr>
           <w:p>
             <w:pPr>
-              <w:spacing w:after="0"/>
               <w:ind w:right="54"/>
               <w:jc w:val="center"/>
             </w:pPr>
@@ -7186,7 +7045,6 @@
           </w:tcPr>
           <w:p>
             <w:pPr>
-              <w:spacing w:after="0"/>
               <w:ind w:right="51"/>
               <w:jc w:val="center"/>
             </w:pPr>
@@ -7219,7 +7077,6 @@
           </w:tcPr>
           <w:p>
             <w:pPr>
-              <w:spacing w:after="0"/>
               <w:ind w:right="51"/>
               <w:jc w:val="center"/>
             </w:pPr>
@@ -7252,7 +7109,6 @@
           </w:tcPr>
           <w:p>
             <w:pPr>
-              <w:spacing w:after="0"/>
               <w:ind w:right="51"/>
               <w:jc w:val="center"/>
             </w:pPr>
@@ -7285,7 +7141,6 @@
           </w:tcPr>
           <w:p>
             <w:pPr>
-              <w:spacing w:after="0"/>
               <w:ind w:right="48"/>
               <w:jc w:val="center"/>
             </w:pPr>
@@ -7318,7 +7173,6 @@
           </w:tcPr>
           <w:p>
             <w:pPr>
-              <w:spacing w:after="0"/>
               <w:ind w:left="106"/>
             </w:pPr>
             <w:r>
@@ -7346,9 +7200,6 @@
             </w:tcBorders>
           </w:tcPr>
           <w:p>
-            <w:pPr>
-              <w:spacing w:after="0"/>
-            </w:pPr>
             <w:r>
               <w:rPr>
                 <w:rFonts w:ascii="Cambria" w:eastAsia="Cambria" w:hAnsi="Cambria" w:cs="Cambria"/>
@@ -7370,7 +7221,6 @@
           </w:tcPr>
           <w:p>
             <w:pPr>
-              <w:spacing w:after="0"/>
               <w:ind w:right="49"/>
               <w:jc w:val="center"/>
             </w:pPr>
@@ -7395,7 +7245,6 @@
           </w:tcPr>
           <w:p>
             <w:pPr>
-              <w:spacing w:after="0"/>
               <w:ind w:right="54"/>
               <w:jc w:val="center"/>
             </w:pPr>
@@ -7427,7 +7276,6 @@
           </w:tcPr>
           <w:p>
             <w:pPr>
-              <w:spacing w:after="0"/>
               <w:ind w:right="51"/>
               <w:jc w:val="center"/>
             </w:pPr>
@@ -7459,7 +7307,6 @@
           </w:tcPr>
           <w:p>
             <w:pPr>
-              <w:spacing w:after="0"/>
               <w:ind w:right="51"/>
               <w:jc w:val="center"/>
             </w:pPr>
@@ -7491,7 +7338,6 @@
           </w:tcPr>
           <w:p>
             <w:pPr>
-              <w:spacing w:after="0"/>
               <w:ind w:right="51"/>
               <w:jc w:val="center"/>
             </w:pPr>
@@ -7523,7 +7369,6 @@
           </w:tcPr>
           <w:p>
             <w:pPr>
-              <w:spacing w:after="0"/>
               <w:ind w:right="48"/>
               <w:jc w:val="center"/>
             </w:pPr>
@@ -7555,7 +7400,6 @@
           </w:tcPr>
           <w:p>
             <w:pPr>
-              <w:spacing w:after="0"/>
               <w:ind w:left="106"/>
             </w:pPr>
             <w:r>
@@ -7634,7 +7478,6 @@
           </w:tcPr>
           <w:p>
             <w:pPr>
-              <w:spacing w:after="0"/>
               <w:ind w:right="51"/>
               <w:jc w:val="right"/>
             </w:pPr>
@@ -7660,7 +7503,6 @@
           </w:tcPr>
           <w:p>
             <w:pPr>
-              <w:spacing w:after="0"/>
               <w:ind w:left="38"/>
             </w:pPr>
             <w:r>
@@ -8020,6 +7862,53 @@
         <w:spacing w:after="0"/>
         <w:jc w:val="both"/>
       </w:pPr>
+      <w:r>
+        <w:rPr>
+          <w:noProof/>
+        </w:rPr>
+        <w:lastRenderedPageBreak/>
+        <w:drawing>
+          <wp:inline distT="0" distB="0" distL="0" distR="0">
+            <wp:extent cx="4020820" cy="8708390"/>
+            <wp:effectExtent l="0" t="0" r="0" b="0"/>
+            <wp:docPr id="1755668646" name="Picture 28"/>
+            <wp:cNvGraphicFramePr>
+              <a:graphicFrameLocks xmlns:a="http://schemas.openxmlformats.org/drawingml/2006/main" noChangeAspect="1"/>
+            </wp:cNvGraphicFramePr>
+            <a:graphic xmlns:a="http://schemas.openxmlformats.org/drawingml/2006/main">
+              <a:graphicData uri="http://schemas.openxmlformats.org/drawingml/2006/picture">
+                <pic:pic xmlns:pic="http://schemas.openxmlformats.org/drawingml/2006/picture">
+                  <pic:nvPicPr>
+                    <pic:cNvPr id="1755668646" name="Picture 1755668646"/>
+                    <pic:cNvPicPr/>
+                  </pic:nvPicPr>
+                  <pic:blipFill>
+                    <a:blip r:embed="rId9">
+                      <a:extLst>
+                        <a:ext uri="{28A0092B-C50C-407E-A947-70E740481C1C}">
+                          <a14:useLocalDpi xmlns:a14="http://schemas.microsoft.com/office/drawing/2010/main" val="0"/>
+                        </a:ext>
+                      </a:extLst>
+                    </a:blip>
+                    <a:stretch>
+                      <a:fillRect/>
+                    </a:stretch>
+                  </pic:blipFill>
+                  <pic:spPr>
+                    <a:xfrm>
+                      <a:off x="0" y="0"/>
+                      <a:ext cx="4020820" cy="8708390"/>
+                    </a:xfrm>
+                    <a:prstGeom prst="rect">
+                      <a:avLst/>
+                    </a:prstGeom>
+                  </pic:spPr>
+                </pic:pic>
+              </a:graphicData>
+            </a:graphic>
+          </wp:inline>
+        </w:drawing>
+      </w:r>
     </w:p>
     <w:p>
       <w:pPr>
@@ -8030,6 +7919,55 @@
           <w:bCs/>
         </w:rPr>
       </w:pPr>
+      <w:r>
+        <w:rPr>
+          <w:b/>
+          <w:bCs/>
+          <w:noProof/>
+        </w:rPr>
+        <w:lastRenderedPageBreak/>
+        <w:drawing>
+          <wp:inline distT="0" distB="0" distL="0" distR="0">
+            <wp:extent cx="4020820" cy="8708390"/>
+            <wp:effectExtent l="0" t="0" r="0" b="0"/>
+            <wp:docPr id="1026956751" name="Picture 29"/>
+            <wp:cNvGraphicFramePr>
+              <a:graphicFrameLocks xmlns:a="http://schemas.openxmlformats.org/drawingml/2006/main" noChangeAspect="1"/>
+            </wp:cNvGraphicFramePr>
+            <a:graphic xmlns:a="http://schemas.openxmlformats.org/drawingml/2006/main">
+              <a:graphicData uri="http://schemas.openxmlformats.org/drawingml/2006/picture">
+                <pic:pic xmlns:pic="http://schemas.openxmlformats.org/drawingml/2006/picture">
+                  <pic:nvPicPr>
+                    <pic:cNvPr id="1026956751" name="Picture 1026956751"/>
+                    <pic:cNvPicPr/>
+                  </pic:nvPicPr>
+                  <pic:blipFill>
+                    <a:blip r:embed="rId10">
+                      <a:extLst>
+                        <a:ext uri="{28A0092B-C50C-407E-A947-70E740481C1C}">
+                          <a14:useLocalDpi xmlns:a14="http://schemas.microsoft.com/office/drawing/2010/main" val="0"/>
+                        </a:ext>
+                      </a:extLst>
+                    </a:blip>
+                    <a:stretch>
+                      <a:fillRect/>
+                    </a:stretch>
+                  </pic:blipFill>
+                  <pic:spPr>
+                    <a:xfrm>
+                      <a:off x="0" y="0"/>
+                      <a:ext cx="4020820" cy="8708390"/>
+                    </a:xfrm>
+                    <a:prstGeom prst="rect">
+                      <a:avLst/>
+                    </a:prstGeom>
+                  </pic:spPr>
+                </pic:pic>
+              </a:graphicData>
+            </a:graphic>
+          </wp:inline>
+        </w:drawing>
+      </w:r>
     </w:p>
     <w:p>
       <w:pPr>
@@ -8040,6 +7978,114 @@
           <w:bCs/>
         </w:rPr>
       </w:pPr>
+      <w:r>
+        <w:rPr>
+          <w:b/>
+          <w:bCs/>
+          <w:noProof/>
+        </w:rPr>
+        <w:lastRenderedPageBreak/>
+        <w:drawing>
+          <wp:inline distT="0" distB="0" distL="0" distR="0">
+            <wp:extent cx="3757535" cy="8138160"/>
+            <wp:effectExtent l="0" t="0" r="0" b="0"/>
+            <wp:docPr id="329685063" name="Picture 30"/>
+            <wp:cNvGraphicFramePr>
+              <a:graphicFrameLocks xmlns:a="http://schemas.openxmlformats.org/drawingml/2006/main" noChangeAspect="1"/>
+            </wp:cNvGraphicFramePr>
+            <a:graphic xmlns:a="http://schemas.openxmlformats.org/drawingml/2006/main">
+              <a:graphicData uri="http://schemas.openxmlformats.org/drawingml/2006/picture">
+                <pic:pic xmlns:pic="http://schemas.openxmlformats.org/drawingml/2006/picture">
+                  <pic:nvPicPr>
+                    <pic:cNvPr id="329685063" name="Picture 329685063"/>
+                    <pic:cNvPicPr/>
+                  </pic:nvPicPr>
+                  <pic:blipFill>
+                    <a:blip r:embed="rId11">
+                      <a:extLst>
+                        <a:ext uri="{28A0092B-C50C-407E-A947-70E740481C1C}">
+                          <a14:useLocalDpi xmlns:a14="http://schemas.microsoft.com/office/drawing/2010/main" val="0"/>
+                        </a:ext>
+                      </a:extLst>
+                    </a:blip>
+                    <a:stretch>
+                      <a:fillRect/>
+                    </a:stretch>
+                  </pic:blipFill>
+                  <pic:spPr>
+                    <a:xfrm>
+                      <a:off x="0" y="0"/>
+                      <a:ext cx="3758686" cy="8140653"/>
+                    </a:xfrm>
+                    <a:prstGeom prst="rect">
+                      <a:avLst/>
+                    </a:prstGeom>
+                  </pic:spPr>
+                </pic:pic>
+              </a:graphicData>
+            </a:graphic>
+          </wp:inline>
+        </w:drawing>
+      </w:r>
+    </w:p>
+    <w:p>
+      <w:pPr>
+        <w:spacing w:after="0"/>
+        <w:jc w:val="both"/>
+        <w:rPr>
+          <w:b/>
+          <w:bCs/>
+        </w:rPr>
+      </w:pPr>
+      <w:r>
+        <w:rPr>
+          <w:b/>
+          <w:bCs/>
+          <w:noProof/>
+        </w:rPr>
+        <w:lastRenderedPageBreak/>
+        <w:drawing>
+          <wp:inline distT="0" distB="0" distL="0" distR="0">
+            <wp:extent cx="4020820" cy="8708390"/>
+            <wp:effectExtent l="0" t="0" r="0" b="0"/>
+            <wp:docPr id="186231956" name="Picture 31"/>
+            <wp:cNvGraphicFramePr>
+              <a:graphicFrameLocks xmlns:a="http://schemas.openxmlformats.org/drawingml/2006/main" noChangeAspect="1"/>
+            </wp:cNvGraphicFramePr>
+            <a:graphic xmlns:a="http://schemas.openxmlformats.org/drawingml/2006/main">
+              <a:graphicData uri="http://schemas.openxmlformats.org/drawingml/2006/picture">
+                <pic:pic xmlns:pic="http://schemas.openxmlformats.org/drawingml/2006/picture">
+                  <pic:nvPicPr>
+                    <pic:cNvPr id="186231956" name="Picture 186231956"/>
+                    <pic:cNvPicPr/>
+                  </pic:nvPicPr>
+                  <pic:blipFill>
+                    <a:blip r:embed="rId12">
+                      <a:extLst>
+                        <a:ext uri="{28A0092B-C50C-407E-A947-70E740481C1C}">
+                          <a14:useLocalDpi xmlns:a14="http://schemas.microsoft.com/office/drawing/2010/main" val="0"/>
+                        </a:ext>
+                      </a:extLst>
+                    </a:blip>
+                    <a:stretch>
+                      <a:fillRect/>
+                    </a:stretch>
+                  </pic:blipFill>
+                  <pic:spPr>
+                    <a:xfrm>
+                      <a:off x="0" y="0"/>
+                      <a:ext cx="4020820" cy="8708390"/>
+                    </a:xfrm>
+                    <a:prstGeom prst="rect">
+                      <a:avLst/>
+                    </a:prstGeom>
+                  </pic:spPr>
+                </pic:pic>
+              </a:graphicData>
+            </a:graphic>
+          </wp:inline>
+        </w:drawing>
+      </w:r>
     </w:p>
     <w:p>
       <w:pPr>
@@ -8056,9 +8102,262 @@
         <w:rPr>
           <w:b/>
           <w:bCs/>
+          <w:noProof/>
           <w:sz w:val="28"/>
           <w:szCs w:val="28"/>
         </w:rPr>
+        <w:lastRenderedPageBreak/>
+        <w:drawing>
+          <wp:inline distT="0" distB="0" distL="0" distR="0">
+            <wp:extent cx="3373454" cy="7306310"/>
+            <wp:effectExtent l="0" t="0" r="0" b="0"/>
+            <wp:docPr id="640031866" name="Picture 32"/>
+            <wp:cNvGraphicFramePr>
+              <a:graphicFrameLocks xmlns:a="http://schemas.openxmlformats.org/drawingml/2006/main" noChangeAspect="1"/>
+            </wp:cNvGraphicFramePr>
+            <a:graphic xmlns:a="http://schemas.openxmlformats.org/drawingml/2006/main">
+              <a:graphicData uri="http://schemas.openxmlformats.org/drawingml/2006/picture">
+                <pic:pic xmlns:pic="http://schemas.openxmlformats.org/drawingml/2006/picture">
+                  <pic:nvPicPr>
+                    <pic:cNvPr id="640031866" name="Picture 640031866"/>
+                    <pic:cNvPicPr/>
+                  </pic:nvPicPr>
+                  <pic:blipFill>
+                    <a:blip r:embed="rId13">
+                      <a:extLst>
+                        <a:ext uri="{28A0092B-C50C-407E-A947-70E740481C1C}">
+                          <a14:useLocalDpi xmlns:a14="http://schemas.microsoft.com/office/drawing/2010/main" val="0"/>
+                        </a:ext>
+                      </a:extLst>
+                    </a:blip>
+                    <a:stretch>
+                      <a:fillRect/>
+                    </a:stretch>
+                  </pic:blipFill>
+                  <pic:spPr>
+                    <a:xfrm>
+                      <a:off x="0" y="0"/>
+                      <a:ext cx="3376130" cy="7312106"/>
+                    </a:xfrm>
+                    <a:prstGeom prst="rect">
+                      <a:avLst/>
+                    </a:prstGeom>
+                  </pic:spPr>
+                </pic:pic>
+              </a:graphicData>
+            </a:graphic>
+          </wp:inline>
+        </w:drawing>
+      </w:r>
+    </w:p>
+    <w:p>
+      <w:pPr>
+        <w:spacing w:after="0"/>
+        <w:jc w:val="both"/>
+        <w:rPr>
+          <w:b/>
+          <w:bCs/>
+          <w:sz w:val="28"/>
+          <w:szCs w:val="28"/>
+        </w:rPr>
+      </w:pPr>
+      <w:r>
+        <w:rPr>
+          <w:b/>
+          <w:bCs/>
+          <w:noProof/>
+          <w:sz w:val="28"/>
+          <w:szCs w:val="28"/>
+        </w:rPr>
+        <w:lastRenderedPageBreak/>
+        <w:drawing>
+          <wp:inline distT="0" distB="0" distL="0" distR="0">
+            <wp:extent cx="4020820" cy="8708390"/>
+            <wp:effectExtent l="0" t="0" r="0" b="0"/>
+            <wp:docPr id="195581907" name="Picture 33"/>
+            <wp:cNvGraphicFramePr>
+              <a:graphicFrameLocks xmlns:a="http://schemas.openxmlformats.org/drawingml/2006/main" noChangeAspect="1"/>
+            </wp:cNvGraphicFramePr>
+            <a:graphic xmlns:a="http://schemas.openxmlformats.org/drawingml/2006/main">
+              <a:graphicData uri="http://schemas.openxmlformats.org/drawingml/2006/picture">
+                <pic:pic xmlns:pic="http://schemas.openxmlformats.org/drawingml/2006/picture">
+                  <pic:nvPicPr>
+                    <pic:cNvPr id="195581907" name="Picture 195581907"/>
+                    <pic:cNvPicPr/>
+                  </pic:nvPicPr>
+                  <pic:blipFill>
+                    <a:blip r:embed="rId14">
+                      <a:extLst>
+                        <a:ext uri="{28A0092B-C50C-407E-A947-70E740481C1C}">
+                          <a14:useLocalDpi xmlns:a14="http://schemas.microsoft.com/office/drawing/2010/main" val="0"/>
+                        </a:ext>
+                      </a:extLst>
+                    </a:blip>
+                    <a:stretch>
+                      <a:fillRect/>
+                    </a:stretch>
+                  </pic:blipFill>
+                  <pic:spPr>
+                    <a:xfrm>
+                      <a:off x="0" y="0"/>
+                      <a:ext cx="4020820" cy="8708390"/>
+                    </a:xfrm>
+                    <a:prstGeom prst="rect">
+                      <a:avLst/>
+                    </a:prstGeom>
+                  </pic:spPr>
+                </pic:pic>
+              </a:graphicData>
+            </a:graphic>
+          </wp:inline>
+        </w:drawing>
+      </w:r>
+    </w:p>
+    <w:p>
+      <w:pPr>
+        <w:spacing w:after="0"/>
+        <w:jc w:val="both"/>
+        <w:rPr>
+          <w:b/>
+          <w:bCs/>
+          <w:sz w:val="28"/>
+          <w:szCs w:val="28"/>
+        </w:rPr>
+      </w:pPr>
+      <w:r>
+        <w:rPr>
+          <w:b/>
+          <w:bCs/>
+          <w:noProof/>
+          <w:sz w:val="28"/>
+          <w:szCs w:val="28"/>
+        </w:rPr>
+        <w:lastRenderedPageBreak/>
+        <w:drawing>
+          <wp:inline distT="0" distB="0" distL="0" distR="0">
+            <wp:extent cx="4020820" cy="8708390"/>
+            <wp:effectExtent l="0" t="0" r="0" b="0"/>
+            <wp:docPr id="1234838532" name="Picture 34"/>
+            <wp:cNvGraphicFramePr>
+              <a:graphicFrameLocks xmlns:a="http://schemas.openxmlformats.org/drawingml/2006/main" noChangeAspect="1"/>
+            </wp:cNvGraphicFramePr>
+            <a:graphic xmlns:a="http://schemas.openxmlformats.org/drawingml/2006/main">
+              <a:graphicData uri="http://schemas.openxmlformats.org/drawingml/2006/picture">
+                <pic:pic xmlns:pic="http://schemas.openxmlformats.org/drawingml/2006/picture">
+                  <pic:nvPicPr>
+                    <pic:cNvPr id="1234838532" name="Picture 1234838532"/>
+                    <pic:cNvPicPr/>
+                  </pic:nvPicPr>
+                  <pic:blipFill>
+                    <a:blip r:embed="rId15">
+                      <a:extLst>
+                        <a:ext uri="{28A0092B-C50C-407E-A947-70E740481C1C}">
+                          <a14:useLocalDpi xmlns:a14="http://schemas.microsoft.com/office/drawing/2010/main" val="0"/>
+                        </a:ext>
+                      </a:extLst>
+                    </a:blip>
+                    <a:stretch>
+                      <a:fillRect/>
+                    </a:stretch>
+                  </pic:blipFill>
+                  <pic:spPr>
+                    <a:xfrm>
+                      <a:off x="0" y="0"/>
+                      <a:ext cx="4020820" cy="8708390"/>
+                    </a:xfrm>
+                    <a:prstGeom prst="rect">
+                      <a:avLst/>
+                    </a:prstGeom>
+                  </pic:spPr>
+                </pic:pic>
+              </a:graphicData>
+            </a:graphic>
+          </wp:inline>
+        </w:drawing>
+      </w:r>
+    </w:p>
+    <w:p>
+      <w:pPr>
+        <w:spacing w:after="0"/>
+        <w:jc w:val="both"/>
+        <w:rPr>
+          <w:b/>
+          <w:bCs/>
+          <w:sz w:val="28"/>
+          <w:szCs w:val="28"/>
+        </w:rPr>
+      </w:pPr>
+      <w:r>
+        <w:rPr>
+          <w:b/>
+          <w:bCs/>
+          <w:noProof/>
+          <w:sz w:val="28"/>
+          <w:szCs w:val="28"/>
+        </w:rPr>
+        <w:lastRenderedPageBreak/>
+        <w:drawing>
+          <wp:inline distT="0" distB="0" distL="0" distR="0">
+            <wp:extent cx="4020820" cy="8708390"/>
+            <wp:effectExtent l="0" t="0" r="0" b="0"/>
+            <wp:docPr id="1052961499" name="Picture 35"/>
+            <wp:cNvGraphicFramePr>
+              <a:graphicFrameLocks xmlns:a="http://schemas.openxmlformats.org/drawingml/2006/main" noChangeAspect="1"/>
+            </wp:cNvGraphicFramePr>
+            <a:graphic xmlns:a="http://schemas.openxmlformats.org/drawingml/2006/main">
+              <a:graphicData uri="http://schemas.openxmlformats.org/drawingml/2006/picture">
+                <pic:pic xmlns:pic="http://schemas.openxmlformats.org/drawingml/2006/picture">
+                  <pic:nvPicPr>
+                    <pic:cNvPr id="1052961499" name="Picture 1052961499"/>
+                    <pic:cNvPicPr/>
+                  </pic:nvPicPr>
+                  <pic:blipFill>
+                    <a:blip r:embed="rId16">
+                      <a:extLst>
+                        <a:ext uri="{28A0092B-C50C-407E-A947-70E740481C1C}">
+                          <a14:useLocalDpi xmlns:a14="http://schemas.microsoft.com/office/drawing/2010/main" val="0"/>
+                        </a:ext>
+                      </a:extLst>
+                    </a:blip>
+                    <a:stretch>
+                      <a:fillRect/>
+                    </a:stretch>
+                  </pic:blipFill>
+                  <pic:spPr>
+                    <a:xfrm>
+                      <a:off x="0" y="0"/>
+                      <a:ext cx="4020820" cy="8708390"/>
+                    </a:xfrm>
+                    <a:prstGeom prst="rect">
+                      <a:avLst/>
+                    </a:prstGeom>
+                  </pic:spPr>
+                </pic:pic>
+              </a:graphicData>
+            </a:graphic>
+          </wp:inline>
+        </w:drawing>
+      </w:r>
+    </w:p>
+    <w:p>
+      <w:pPr>
+        <w:spacing w:after="0"/>
+        <w:jc w:val="both"/>
+        <w:rPr>
+          <w:b/>
+          <w:bCs/>
+          <w:sz w:val="28"/>
+          <w:szCs w:val="28"/>
+        </w:rPr>
+      </w:pPr>
+      <w:r>
+        <w:rPr>
+          <w:b/>
+          <w:bCs/>
+          <w:sz w:val="28"/>
+          <w:szCs w:val="28"/>
+        </w:rPr>
+        <w:lastRenderedPageBreak/>
         <w:t>4. Data Storage</w:t>
       </w:r>
     </w:p>
@@ -8191,7 +8490,7 @@
           <w:sz w:val="28"/>
           <w:szCs w:val="28"/>
         </w:rPr>
-        <w:t>5. [Optional Section] APIs/Packages/Plug-ins</w:t>
+        <w:t>5. APIs/Packages/Plug-ins</w:t>
       </w:r>
     </w:p>
     <w:p>
@@ -8261,6 +8560,26 @@
       </w:r>
       <w:r>
         <w:t>: Utilized for a consistent and visually appealing UI, which accelerates development with pre-built components.</w:t>
+      </w:r>
+    </w:p>
+    <w:p>
+      <w:pPr>
+        <w:numPr>
+          <w:ilvl w:val="0"/>
+          <w:numId w:val="6"/>
+        </w:numPr>
+        <w:spacing w:after="0"/>
+        <w:jc w:val="both"/>
+      </w:pPr>
+      <w:r>
+        <w:rPr>
+          <w:b/>
+          <w:bCs/>
+        </w:rPr>
+        <w:t>Font Awesome</w:t>
+      </w:r>
+      <w:r>
+        <w:t>: Integrated for a wide range of icons, enhancing the visual appeal and functionality of the application.</w:t>
       </w:r>
     </w:p>
     <w:p>
@@ -8331,23 +8650,8 @@
           <w:szCs w:val="28"/>
           <w14:ligatures w14:val="none"/>
         </w:rPr>
-        <w:t xml:space="preserve">6. Issues </w:t>
+        <w:t>6. Issues an</w:t>
       </w:r>
-      <w:proofErr w:type="gramStart"/>
-      <w:r>
-        <w:rPr>
-          <w:rFonts w:ascii="Times New Roman" w:eastAsia="Times New Roman" w:hAnsi="Times New Roman" w:cs="Times New Roman"/>
-          <w:b/>
-          <w:bCs/>
-          <w:color w:val="auto"/>
-          <w:kern w:val="0"/>
-          <w:sz w:val="28"/>
-          <w:szCs w:val="28"/>
-          <w14:ligatures w14:val="none"/>
-        </w:rPr>
-        <w:t>an</w:t>
-      </w:r>
-      <w:proofErr w:type="gramEnd"/>
       <w:r>
         <w:rPr>
           <w:sz w:val="18"/>
@@ -8412,7 +8716,6 @@
           <w:b/>
           <w:bCs/>
         </w:rPr>
-        <w:lastRenderedPageBreak/>
         <w:t>Navigation Issues</w:t>
       </w:r>
       <w:r>
@@ -8448,34 +8751,16 @@
         <w:spacing w:after="0"/>
         <w:jc w:val="both"/>
       </w:pPr>
-      <w:proofErr w:type="spellStart"/>
-      <w:proofErr w:type="gramStart"/>
       <w:r>
         <w:rPr>
           <w:b/>
           <w:bCs/>
         </w:rPr>
-        <w:t>tsconfig.json</w:t>
-      </w:r>
-      <w:proofErr w:type="spellEnd"/>
-      <w:proofErr w:type="gramEnd"/>
-      <w:r>
-        <w:rPr>
-          <w:b/>
-          <w:bCs/>
-        </w:rPr>
-        <w:t xml:space="preserve"> Configuration Issues</w:t>
+        <w:lastRenderedPageBreak/>
+        <w:t>tsconfig.json Configuration Issues</w:t>
       </w:r>
       <w:r>
-        <w:t xml:space="preserve">: We encountered several type errors due to incorrect configurations in the </w:t>
-      </w:r>
-      <w:proofErr w:type="spellStart"/>
-      <w:r>
-        <w:t>tsconfig.json</w:t>
-      </w:r>
-      <w:proofErr w:type="spellEnd"/>
-      <w:r>
-        <w:t xml:space="preserve"> file, which led to build failures. This was resolved by adjusting the configuration settings, ensuring all required dependencies were properly typed, and incorporating appropriate compiler options.</w:t>
+        <w:t>: We encountered several type errors due to incorrect configurations in the tsconfig.json file, which led to build failures. This was resolved by adjusting the configuration settings, ensuring all required dependencies were properly typed, and incorporating appropriate compiler options.</w:t>
       </w:r>
     </w:p>
     <w:p>
@@ -8500,6 +8785,26 @@
     </w:p>
     <w:p>
       <w:pPr>
+        <w:numPr>
+          <w:ilvl w:val="0"/>
+          <w:numId w:val="8"/>
+        </w:numPr>
+        <w:spacing w:after="0"/>
+        <w:jc w:val="both"/>
+      </w:pPr>
+      <w:r>
+        <w:rPr>
+          <w:b/>
+          <w:bCs/>
+        </w:rPr>
+        <w:t>Emulator Issues</w:t>
+      </w:r>
+      <w:r>
+        <w:t>: We faced challenges when testing on emulators, including slow performance and screen rendering problems. These were resolved by optimizing the emulator settings and ensuring that the latest version of the emulator was being used.</w:t>
+      </w:r>
+    </w:p>
+    <w:p>
+      <w:pPr>
         <w:spacing w:after="0"/>
         <w:jc w:val="both"/>
       </w:pPr>
@@ -8523,6 +8828,56 @@
     </w:sectPr>
   </w:body>
 </w:document>
+</file>
+
+<file path=word/endnotes.xml><?xml version="1.0" encoding="utf-8"?>
+<w:endnotes xmlns:wpc="http://schemas.microsoft.com/office/word/2010/wordprocessingCanvas" xmlns:cx="http://schemas.microsoft.com/office/drawing/2014/chartex" xmlns:cx1="http://schemas.microsoft.com/office/drawing/2015/9/8/chartex" xmlns:cx2="http://schemas.microsoft.com/office/drawing/2015/10/21/chartex" xmlns:cx3="http://schemas.microsoft.com/office/drawing/2016/5/9/chartex" xmlns:cx4="http://schemas.microsoft.com/office/drawing/2016/5/10/chartex" xmlns:cx5="http://schemas.microsoft.com/office/drawing/2016/5/11/chartex" xmlns:cx6="http://schemas.microsoft.com/office/drawing/2016/5/12/chartex" xmlns:cx7="http://schemas.microsoft.com/office/drawing/2016/5/13/chartex" xmlns:cx8="http://schemas.microsoft.com/office/drawing/2016/5/14/chartex" xmlns:mc="http://schemas.openxmlformats.org/markup-compatibility/2006" xmlns:aink="http://schemas.microsoft.com/office/drawing/2016/ink" xmlns:am3d="http://schemas.microsoft.com/office/drawing/2017/model3d" xmlns:o="urn:schemas-microsoft-com:office:office" xmlns:oel="http://schemas.microsoft.com/office/2019/extlst" xmlns:r="http://schemas.openxmlformats.org/officeDocument/2006/relationships" xmlns:m="http://schemas.openxmlformats.org/officeDocument/2006/math" xmlns:v="urn:schemas-microsoft-com:vml" xmlns:wp14="http://schemas.microsoft.com/office/word/2010/wordprocessingDrawing" xmlns:wp="http://schemas.openxmlformats.org/drawingml/2006/wordprocessingDrawing" xmlns:w10="urn:schemas-microsoft-com:office:word" xmlns:w="http://schemas.openxmlformats.org/wordprocessingml/2006/main" xmlns:w14="http://schemas.microsoft.com/office/word/2010/wordml" xmlns:w15="http://schemas.microsoft.com/office/word/2012/wordml" xmlns:w16cex="http://schemas.microsoft.com/office/word/2018/wordml/cex" xmlns:w16cid="http://schemas.microsoft.com/office/word/2016/wordml/cid" xmlns:w16="http://schemas.microsoft.com/office/word/2018/wordml" xmlns:w16du="http://schemas.microsoft.com/office/word/2023/wordml/word16du" xmlns:w16sdtdh="http://schemas.microsoft.com/office/word/2020/wordml/sdtdatahash" xmlns:w16se="http://schemas.microsoft.com/office/word/2015/wordml/symex" xmlns:wpg="http://schemas.microsoft.com/office/word/2010/wordprocessingGroup" xmlns:wpi="http://schemas.microsoft.com/office/word/2010/wordprocessingInk" xmlns:wne="http://schemas.microsoft.com/office/word/2006/wordml" xmlns:wps="http://schemas.microsoft.com/office/word/2010/wordprocessingShape" mc:Ignorable="w14 w15 w16se w16cid w16 w16cex w16sdtdh w16du wp14">
+  <w:endnote w:type="separator" w:id="-1">
+    <w:p>
+      <w:pPr>
+        <w:spacing w:after="0" w:line="240" w:lineRule="auto"/>
+      </w:pPr>
+      <w:r>
+        <w:separator/>
+      </w:r>
+    </w:p>
+  </w:endnote>
+  <w:endnote w:type="continuationSeparator" w:id="0">
+    <w:p>
+      <w:pPr>
+        <w:spacing w:after="0" w:line="240" w:lineRule="auto"/>
+      </w:pPr>
+      <w:r>
+        <w:continuationSeparator/>
+      </w:r>
+    </w:p>
+  </w:endnote>
+</w:endnotes>
+</file>
+
+<file path=word/footnotes.xml><?xml version="1.0" encoding="utf-8"?>
+<w:footnotes xmlns:wpc="http://schemas.microsoft.com/office/word/2010/wordprocessingCanvas" xmlns:cx="http://schemas.microsoft.com/office/drawing/2014/chartex" xmlns:cx1="http://schemas.microsoft.com/office/drawing/2015/9/8/chartex" xmlns:cx2="http://schemas.microsoft.com/office/drawing/2015/10/21/chartex" xmlns:cx3="http://schemas.microsoft.com/office/drawing/2016/5/9/chartex" xmlns:cx4="http://schemas.microsoft.com/office/drawing/2016/5/10/chartex" xmlns:cx5="http://schemas.microsoft.com/office/drawing/2016/5/11/chartex" xmlns:cx6="http://schemas.microsoft.com/office/drawing/2016/5/12/chartex" xmlns:cx7="http://schemas.microsoft.com/office/drawing/2016/5/13/chartex" xmlns:cx8="http://schemas.microsoft.com/office/drawing/2016/5/14/chartex" xmlns:mc="http://schemas.openxmlformats.org/markup-compatibility/2006" xmlns:aink="http://schemas.microsoft.com/office/drawing/2016/ink" xmlns:am3d="http://schemas.microsoft.com/office/drawing/2017/model3d" xmlns:o="urn:schemas-microsoft-com:office:office" xmlns:oel="http://schemas.microsoft.com/office/2019/extlst" xmlns:r="http://schemas.openxmlformats.org/officeDocument/2006/relationships" xmlns:m="http://schemas.openxmlformats.org/officeDocument/2006/math" xmlns:v="urn:schemas-microsoft-com:vml" xmlns:wp14="http://schemas.microsoft.com/office/word/2010/wordprocessingDrawing" xmlns:wp="http://schemas.openxmlformats.org/drawingml/2006/wordprocessingDrawing" xmlns:w10="urn:schemas-microsoft-com:office:word" xmlns:w="http://schemas.openxmlformats.org/wordprocessingml/2006/main" xmlns:w14="http://schemas.microsoft.com/office/word/2010/wordml" xmlns:w15="http://schemas.microsoft.com/office/word/2012/wordml" xmlns:w16cex="http://schemas.microsoft.com/office/word/2018/wordml/cex" xmlns:w16cid="http://schemas.microsoft.com/office/word/2016/wordml/cid" xmlns:w16="http://schemas.microsoft.com/office/word/2018/wordml" xmlns:w16du="http://schemas.microsoft.com/office/word/2023/wordml/word16du" xmlns:w16sdtdh="http://schemas.microsoft.com/office/word/2020/wordml/sdtdatahash" xmlns:w16se="http://schemas.microsoft.com/office/word/2015/wordml/symex" xmlns:wpg="http://schemas.microsoft.com/office/word/2010/wordprocessingGroup" xmlns:wpi="http://schemas.microsoft.com/office/word/2010/wordprocessingInk" xmlns:wne="http://schemas.microsoft.com/office/word/2006/wordml" xmlns:wps="http://schemas.microsoft.com/office/word/2010/wordprocessingShape" mc:Ignorable="w14 w15 w16se w16cid w16 w16cex w16sdtdh w16du wp14">
+  <w:footnote w:type="separator" w:id="-1">
+    <w:p>
+      <w:pPr>
+        <w:spacing w:after="0" w:line="240" w:lineRule="auto"/>
+      </w:pPr>
+      <w:r>
+        <w:separator/>
+      </w:r>
+    </w:p>
+  </w:footnote>
+  <w:footnote w:type="continuationSeparator" w:id="0">
+    <w:p>
+      <w:pPr>
+        <w:spacing w:after="0" w:line="240" w:lineRule="auto"/>
+      </w:pPr>
+      <w:r>
+        <w:continuationSeparator/>
+      </w:r>
+    </w:p>
+  </w:footnote>
+</w:footnotes>
 </file>
 
 <file path=word/numbering.xml><?xml version="1.0" encoding="utf-8"?>
@@ -10585,6 +10940,58 @@
       <w:contextualSpacing/>
     </w:pPr>
   </w:style>
+  <w:style w:type="paragraph" w:styleId="Header">
+    <w:name w:val="header"/>
+    <w:basedOn w:val="Normal"/>
+    <w:link w:val="HeaderChar"/>
+    <w:uiPriority w:val="99"/>
+    <w:unhideWhenUsed/>
+    <w:rsid w:val="00CC78F6"/>
+    <w:pPr>
+      <w:tabs>
+        <w:tab w:val="center" w:pos="4680"/>
+        <w:tab w:val="right" w:pos="9360"/>
+      </w:tabs>
+      <w:spacing w:after="0" w:line="240" w:lineRule="auto"/>
+    </w:pPr>
+  </w:style>
+  <w:style w:type="character" w:customStyle="1" w:styleId="HeaderChar">
+    <w:name w:val="Header Char"/>
+    <w:basedOn w:val="DefaultParagraphFont"/>
+    <w:link w:val="Header"/>
+    <w:uiPriority w:val="99"/>
+    <w:rsid w:val="00CC78F6"/>
+    <w:rPr>
+      <w:rFonts w:ascii="Calibri" w:eastAsia="Calibri" w:hAnsi="Calibri" w:cs="Calibri"/>
+      <w:color w:val="000000"/>
+    </w:rPr>
+  </w:style>
+  <w:style w:type="paragraph" w:styleId="Footer">
+    <w:name w:val="footer"/>
+    <w:basedOn w:val="Normal"/>
+    <w:link w:val="FooterChar"/>
+    <w:uiPriority w:val="99"/>
+    <w:unhideWhenUsed/>
+    <w:rsid w:val="00CC78F6"/>
+    <w:pPr>
+      <w:tabs>
+        <w:tab w:val="center" w:pos="4680"/>
+        <w:tab w:val="right" w:pos="9360"/>
+      </w:tabs>
+      <w:spacing w:after="0" w:line="240" w:lineRule="auto"/>
+    </w:pPr>
+  </w:style>
+  <w:style w:type="character" w:customStyle="1" w:styleId="FooterChar">
+    <w:name w:val="Footer Char"/>
+    <w:basedOn w:val="DefaultParagraphFont"/>
+    <w:link w:val="Footer"/>
+    <w:uiPriority w:val="99"/>
+    <w:rsid w:val="00CC78F6"/>
+    <w:rPr>
+      <w:rFonts w:ascii="Calibri" w:eastAsia="Calibri" w:hAnsi="Calibri" w:cs="Calibri"/>
+      <w:color w:val="000000"/>
+    </w:rPr>
+  </w:style>
 </w:styles>
 </file>
 
@@ -10894,10 +11301,22 @@
 </CoverPageProperties>
 </file>
 
+<file path=customXml/item2.xml><?xml version="1.0" encoding="utf-8"?>
+<b:Sources xmlns:b="http://schemas.openxmlformats.org/officeDocument/2006/bibliography" xmlns="http://schemas.openxmlformats.org/officeDocument/2006/bibliography" SelectedStyle="\APASixthEditionOfficeOnline.xsl" StyleName="APA" Version="6"/>
+</file>
+
 <file path=customXml/itemProps1.xml><?xml version="1.0" encoding="utf-8"?>
 <ds:datastoreItem xmlns:ds="http://schemas.openxmlformats.org/officeDocument/2006/customXml" ds:itemID="{55AF091B-3C7A-41E3-B477-F2FDAA23CFDA}">
   <ds:schemaRefs>
     <ds:schemaRef ds:uri="http://schemas.microsoft.com/office/2006/coverPageProps"/>
   </ds:schemaRefs>
 </ds:datastoreItem>
+</file>
+
+<file path=customXml/itemProps2.xml><?xml version="1.0" encoding="utf-8"?>
+<ds:datastoreItem xmlns:ds="http://schemas.openxmlformats.org/officeDocument/2006/customXml" ds:itemID="{A243A14C-2AFD-4158-962D-D581C7E0F8A4}">
+  <ds:schemaRefs>
+    <ds:schemaRef ds:uri="http://schemas.openxmlformats.org/officeDocument/2006/bibliography"/>
+  </ds:schemaRefs>
+</ds:datastoreItem>
 </file>
</xml_diff>